<commit_message>
Modif Pou et graphe
</commit_message>
<xml_diff>
--- a/Séance 2/POU.docx
+++ b/Séance 2/POU.docx
@@ -961,19 +961,7 @@
             </w:tcMar>
             <w:vAlign w:val="top"/>
           </w:tcPr>
-          <w:p>
-            <w:pPr>
-              <w:pStyle w:val="Style de tableau 2"/>
-              <w:jc w:val="center"/>
-            </w:pPr>
-            <w:r>
-              <w:rPr>
-                <w:rFonts w:hAnsi="Helvetica Neue Light" w:hint="default"/>
-                <w:rtl w:val="0"/>
-              </w:rPr>
-              <w:t>√</w:t>
-            </w:r>
-          </w:p>
+          <w:p/>
         </w:tc>
       </w:tr>
       <w:tr>
@@ -1377,6 +1365,100 @@
               <w:right w:val="single" w:color="000000" w:sz="2" w:space="0" w:shadow="0" w:frame="0"/>
             </w:tcBorders>
             <w:shd w:val="clear" w:color="auto" w:fill="eeeeee"/>
+            <w:tcMar>
+              <w:top w:type="dxa" w:w="80"/>
+              <w:left w:type="dxa" w:w="80"/>
+              <w:bottom w:type="dxa" w:w="80"/>
+              <w:right w:type="dxa" w:w="80"/>
+            </w:tcMar>
+            <w:vAlign w:val="top"/>
+          </w:tcPr>
+          <w:p>
+            <w:pPr>
+              <w:pStyle w:val="Style de tableau 2"/>
+              <w:jc w:val="center"/>
+            </w:pPr>
+            <w:r>
+              <w:rPr>
+                <w:rFonts w:hAnsi="Helvetica Neue Light" w:hint="default"/>
+                <w:rtl w:val="0"/>
+              </w:rPr>
+              <w:t>√</w:t>
+            </w:r>
+          </w:p>
+        </w:tc>
+      </w:tr>
+      <w:tr>
+        <w:tblPrEx>
+          <w:shd w:val="clear" w:color="auto" w:fill="auto"/>
+        </w:tblPrEx>
+        <w:trPr>
+          <w:trHeight w:val="279" w:hRule="atLeast"/>
+        </w:trPr>
+        <w:tc>
+          <w:tcPr>
+            <w:tcW w:type="dxa" w:w="3210"/>
+            <w:tcBorders>
+              <w:top w:val="single" w:color="000000" w:sz="2" w:space="0" w:shadow="0" w:frame="0"/>
+              <w:left w:val="single" w:color="000000" w:sz="2" w:space="0" w:shadow="0" w:frame="0"/>
+              <w:bottom w:val="single" w:color="000000" w:sz="2" w:space="0" w:shadow="0" w:frame="0"/>
+              <w:right w:val="single" w:color="000000" w:sz="4" w:space="0" w:shadow="0" w:frame="0"/>
+            </w:tcBorders>
+            <w:shd w:val="clear" w:color="auto" w:fill="e2e4e3"/>
+            <w:tcMar>
+              <w:top w:type="dxa" w:w="80"/>
+              <w:left w:type="dxa" w:w="80"/>
+              <w:bottom w:type="dxa" w:w="80"/>
+              <w:right w:type="dxa" w:w="80"/>
+            </w:tcMar>
+            <w:vAlign w:val="top"/>
+          </w:tcPr>
+          <w:p>
+            <w:pPr>
+              <w:pStyle w:val="Style de tableau 1"/>
+              <w:jc w:val="both"/>
+            </w:pPr>
+            <w:r>
+              <w:rPr>
+                <w:rFonts w:ascii="Helvetica Neue Light"/>
+                <w:b w:val="0"/>
+                <w:bCs w:val="0"/>
+                <w:rtl w:val="0"/>
+              </w:rPr>
+              <w:t>u-ValidationLivraison</w:t>
+            </w:r>
+          </w:p>
+        </w:tc>
+        <w:tc>
+          <w:tcPr>
+            <w:tcW w:type="dxa" w:w="3210"/>
+            <w:tcBorders>
+              <w:top w:val="single" w:color="000000" w:sz="2" w:space="0" w:shadow="0" w:frame="0"/>
+              <w:left w:val="single" w:color="000000" w:sz="4" w:space="0" w:shadow="0" w:frame="0"/>
+              <w:bottom w:val="single" w:color="000000" w:sz="2" w:space="0" w:shadow="0" w:frame="0"/>
+              <w:right w:val="single" w:color="000000" w:sz="2" w:space="0" w:shadow="0" w:frame="0"/>
+            </w:tcBorders>
+            <w:shd w:val="clear" w:color="auto" w:fill="auto"/>
+            <w:tcMar>
+              <w:top w:type="dxa" w:w="80"/>
+              <w:left w:type="dxa" w:w="80"/>
+              <w:bottom w:type="dxa" w:w="80"/>
+              <w:right w:type="dxa" w:w="80"/>
+            </w:tcMar>
+            <w:vAlign w:val="top"/>
+          </w:tcPr>
+          <w:p/>
+        </w:tc>
+        <w:tc>
+          <w:tcPr>
+            <w:tcW w:type="dxa" w:w="3210"/>
+            <w:tcBorders>
+              <w:top w:val="single" w:color="000000" w:sz="2" w:space="0" w:shadow="0" w:frame="0"/>
+              <w:left w:val="single" w:color="000000" w:sz="2" w:space="0" w:shadow="0" w:frame="0"/>
+              <w:bottom w:val="single" w:color="000000" w:sz="2" w:space="0" w:shadow="0" w:frame="0"/>
+              <w:right w:val="single" w:color="000000" w:sz="2" w:space="0" w:shadow="0" w:frame="0"/>
+            </w:tcBorders>
+            <w:shd w:val="clear" w:color="auto" w:fill="auto"/>
             <w:tcMar>
               <w:top w:type="dxa" w:w="80"/>
               <w:left w:type="dxa" w:w="80"/>

</xml_diff>